<commit_message>
exterior Laplacian problem working
</commit_message>
<xml_diff>
--- a/Documents/Laplacian.docx
+++ b/Documents/Laplacian.docx
@@ -30,12 +30,15 @@
           <v:shape id="_x0000_i1025" type="#_x0000_t75" style="width:273pt;height:240pt" o:ole="">
             <v:imagedata r:id="rId4" o:title=""/>
           </v:shape>
-          <o:OLEObject Type="Embed" ProgID="Equation.DSMT4" ShapeID="_x0000_i1025" DrawAspect="Content" ObjectID="_1449824642" r:id="rId5"/>
+          <o:OLEObject Type="Embed" ProgID="Equation.DSMT4" ShapeID="_x0000_i1025" DrawAspect="Content" ObjectID="_1450557608" r:id="rId5"/>
         </w:object>
       </w:r>
       <w:r>
         <w:t xml:space="preserve"> </w:t>
       </w:r>
+    </w:p>
+    <w:p/>
+    <w:p>
       <w:bookmarkStart w:id="0" w:name="_GoBack"/>
       <w:bookmarkEnd w:id="0"/>
     </w:p>

</xml_diff>